<commit_message>
Update pages calculation for Winter 2017 exam
</commit_message>
<xml_diff>
--- a/Winter 2017/Winter2017MidSolution.docx
+++ b/Winter 2017/Winter2017MidSolution.docx
@@ -347,13 +347,28 @@
         <w:pStyle w:val="BodyText"/>
       </w:pPr>
       <w:r>
-        <w:t xml:space="preserve">For user-level: One for text, one for data, one for heap, one for stack. Totally at least 4.</w:t>
-      </w:r>
-      <w:r>
-        <w:t xml:space="preserve"> </w:t>
-      </w:r>
-      <w:r>
-        <w:t xml:space="preserve">For kernel-level: 0 ~ 234MB, that is</w:t>
+        <w:t xml:space="preserve">For user-level: One for text, one for data, one for heap, one for stack, and 1 for the Page table directory, 1 for the Page table. Totally at least 6.</w:t>
+      </w:r>
+      <w:r>
+        <w:t xml:space="preserve"> </w:t>
+      </w:r>
+      <w:r>
+        <w:t xml:space="preserve">For kernel-level: 0 ~ 234MB, and we know that a page maps 4MB of space, that is it needs</w:t>
+      </w:r>
+      <w:r>
+        <w:t xml:space="preserve"> </w:t>
+      </w:r>
+      <w:r>
+        <w:rPr>
+          <w:rStyle w:val="VerbatimChar"/>
+        </w:rPr>
+        <w:t xml:space="preserve">234MB/4MB</w:t>
+      </w:r>
+      <w:r>
+        <w:t xml:space="preserve"> </w:t>
+      </w:r>
+      <w:r>
+        <w:t xml:space="preserve">pages</w:t>
       </w:r>
     </w:p>
     <w:p>
@@ -376,30 +391,6 @@
         <w:rPr>
           <w:rStyle w:val="OperatorTok"/>
         </w:rPr>
-        <w:t xml:space="preserve">*</w:t>
-      </w:r>
-      <w:r>
-        <w:rPr>
-          <w:rStyle w:val="StringTok"/>
-        </w:rPr>
-        <w:t xml:space="preserve"> </w:t>
-      </w:r>
-      <w:r>
-        <w:rPr>
-          <w:rStyle w:val="DecValTok"/>
-        </w:rPr>
-        <w:t xml:space="preserve">1024</w:t>
-      </w:r>
-      <w:r>
-        <w:rPr>
-          <w:rStyle w:val="NormalTok"/>
-        </w:rPr>
-        <w:t xml:space="preserve"> </w:t>
-      </w:r>
-      <w:r>
-        <w:rPr>
-          <w:rStyle w:val="OperatorTok"/>
-        </w:rPr>
         <w:t xml:space="preserve">/</w:t>
       </w:r>
       <w:r>
@@ -414,6 +405,30 @@
         </w:rPr>
         <w:t xml:space="preserve">4</w:t>
       </w:r>
+      <w:r>
+        <w:rPr>
+          <w:rStyle w:val="NormalTok"/>
+        </w:rPr>
+        <w:t xml:space="preserve"> </w:t>
+      </w:r>
+      <w:r>
+        <w:rPr>
+          <w:rStyle w:val="OperatorTok"/>
+        </w:rPr>
+        <w:t xml:space="preserve">+</w:t>
+      </w:r>
+      <w:r>
+        <w:rPr>
+          <w:rStyle w:val="StringTok"/>
+        </w:rPr>
+        <w:t xml:space="preserve"> </w:t>
+      </w:r>
+      <w:r>
+        <w:rPr>
+          <w:rStyle w:val="DecValTok"/>
+        </w:rPr>
+        <w:t xml:space="preserve">6</w:t>
+      </w:r>
     </w:p>
     <w:p>
       <w:pPr>
@@ -423,7 +438,7 @@
         <w:rPr>
           <w:rStyle w:val="VerbatimChar"/>
         </w:rPr>
-        <w:t xml:space="preserve">## [1] 59904</w:t>
+        <w:t xml:space="preserve">## [1] 64.5</w:t>
       </w:r>
     </w:p>
     <w:p>
@@ -431,7 +446,7 @@
         <w:pStyle w:val="FirstParagraph"/>
       </w:pPr>
       <w:r>
-        <w:t xml:space="preserve">Therefore, in total there should be 59908 pages.</w:t>
+        <w:t xml:space="preserve">Therefore, in total there should be 65 pages.</w:t>
       </w:r>
     </w:p>
     <w:p>

</xml_diff>